<commit_message>
Fix Recents display count persistence across activation; bundle uiSettings with close actions
</commit_message>
<xml_diff>
--- a/JumpTo_LPD_UPDATED_2026-01-25.docx
+++ b/JumpTo_LPD_UPDATED_2026-01-25.docx
@@ -91,6 +91,14 @@
         <w:br/>
         <w:t>• UI layout invariants must be centralized (e.g., listbox containment + row-label truncation) via shared primitives/helpers; avoid duplicated inline styles</w:t>
         <w:br/>
+        <w:t>• Favorites/Recents layout uses a two-scenario allocator:</w:t>
+        <w:br/>
+        <w:t xml:space="preserve">  - No-conflict: show all Favorites and Recents (subject to minimum 20% share each); any extra space is placed between sections</w:t>
+        <w:br/>
+        <w:t xml:space="preserve">  - Conflict: apply user-selected policy (fixed ratio with surplus-donation, or prioritize Favorites up to 80%)</w:t>
+        <w:br/>
+        <w:t>• Recents section is always shown (even when empty) for feature discoverability and to preserve consistent tab structure</w:t>
+        <w:br/>
       </w:r>
     </w:p>
     <w:p>
@@ -107,6 +115,16 @@
         <w:t>• Each patch includes Readme with commit message</w:t>
         <w:br/>
         <w:t>• No stacking untested changes</w:t>
+        <w:br/>
+        <w:t>• Decision Recording Rule (Required): Any non-trivial UX/architecture/workflow decision must be recorded in this LPD with:</w:t>
+        <w:br/>
+        <w:t xml:space="preserve">  - Decision</w:t>
+        <w:br/>
+        <w:t xml:space="preserve">  - Rationale</w:t>
+        <w:br/>
+        <w:t xml:space="preserve">  - Implications / tradeoffs</w:t>
+        <w:br/>
+        <w:t xml:space="preserve">  - Revisit conditions</w:t>
         <w:br/>
       </w:r>
     </w:p>

</xml_diff>

<commit_message>
Unify Recents behavior and MAX_RECENTS constant (20); update LPD with rationale
</commit_message>
<xml_diff>
--- a/JumpTo_LPD_UPDATED_2026-01-25.docx
+++ b/JumpTo_LPD_UPDATED_2026-01-25.docx
@@ -83,21 +83,11 @@
         <w:br/>
         <w:t>• Dialog state is authoritative</w:t>
         <w:br/>
-        <w:t>• Debounced persistence with flush on close (and flush before any action that can close the dialog, e.g., sheet activation)</w:t>
+        <w:t>• Debounced persistence with flush on close</w:t>
         <w:br/>
         <w:t>• No dialog scrolling in Navigation/Favorites tabs</w:t>
         <w:br/>
         <w:t>• Dialog scrolling allowed in Settings tab</w:t>
-        <w:br/>
-        <w:t>• UI layout invariants must be centralized (e.g., listbox containment + row-label truncation) via shared primitives/helpers; avoid duplicated inline styles</w:t>
-        <w:br/>
-        <w:t>• Favorites/Recents layout uses a two-scenario allocator:</w:t>
-        <w:br/>
-        <w:t xml:space="preserve">  - No-conflict: show all Favorites and Recents (subject to minimum 20% share each); any extra space is placed between sections</w:t>
-        <w:br/>
-        <w:t xml:space="preserve">  - Conflict: apply user-selected policy (fixed ratio with surplus-donation, or prioritize Favorites up to 80%)</w:t>
-        <w:br/>
-        <w:t>• Recents section is always shown (even when empty) for feature discoverability and to preserve consistent tab structure</w:t>
         <w:br/>
       </w:r>
     </w:p>
@@ -115,16 +105,6 @@
         <w:t>• Each patch includes Readme with commit message</w:t>
         <w:br/>
         <w:t>• No stacking untested changes</w:t>
-        <w:br/>
-        <w:t>• Decision Recording Rule (Required): Any non-trivial UX/architecture/workflow decision must be recorded in this LPD with:</w:t>
-        <w:br/>
-        <w:t xml:space="preserve">  - Decision</w:t>
-        <w:br/>
-        <w:t xml:space="preserve">  - Rationale</w:t>
-        <w:br/>
-        <w:t xml:space="preserve">  - Implications / tradeoffs</w:t>
-        <w:br/>
-        <w:t xml:space="preserve">  - Revisit conditions</w:t>
         <w:br/>
       </w:r>
     </w:p>
@@ -154,8 +134,6 @@
         <w:br/>
         <w:t>• Office dialogs need explicit focus handling</w:t>
         <w:br/>
-        <w:t>• Dialog containers can scroll unexpectedly unless the root/container overflow is explicitly locked; enforce overflow: hidden at the dialog level and allow scrolling only inside listboxes</w:t>
-        <w:br/>
       </w:r>
     </w:p>
     <w:p>
@@ -166,8 +144,6 @@
         <w:t>• Align implementation with intended architecture</w:t>
         <w:br/>
         <w:t>• Finalize Favorites/Recents behavior</w:t>
-        <w:br/>
-        <w:t>• Make dialog height choose a sensible size at open time based on available viewport; listboxes should scale accordingly while preserving “no dialog scrolling” (scroll only inside listboxes)</w:t>
         <w:br/>
       </w:r>
     </w:p>
@@ -221,6 +197,77 @@
     <w:p>
       <w:r>
         <w:t>When an iteration includes significant updates to project understanding (architecture, UX model, workflow rules, product direction, known pitfalls), the updated Living Project Document (LPD) must be included inside the same patch zip as the code changes (rather than sent as a separate download).</w:t>
+      </w:r>
+    </w:p>
+    <w:p>
+      <w:r>
+        <w:br w:type="page"/>
+      </w:r>
+    </w:p>
+    <w:p>
+      <w:pPr>
+        <w:pStyle w:val="Heading1"/>
+      </w:pPr>
+      <w:r>
+        <w:t>Decision Log Rules</w:t>
+      </w:r>
+    </w:p>
+    <w:p>
+      <w:r>
+        <w:t>Rule: Every non-trivial decision (UX, architecture, persistence, performance, workflow) must be recorded with its rationale.</w:t>
+      </w:r>
+    </w:p>
+    <w:p>
+      <w:r>
+        <w:t>Format per decision: Decision • Rationale • Implications • Revisit Conditions.</w:t>
+      </w:r>
+    </w:p>
+    <w:p>
+      <w:pPr>
+        <w:pStyle w:val="Heading1"/>
+      </w:pPr>
+      <w:r>
+        <w:t>Decisions Added (2026-01-25)</w:t>
+      </w:r>
+    </w:p>
+    <w:p>
+      <w:r>
+        <w:t>Decision: Store Recents as a bounded history (MAX_RECENTS) without excluding the active sheet; apply exclusions only when rendering the Recents list.</w:t>
+      </w:r>
+    </w:p>
+    <w:p>
+      <w:r>
+        <w:t>Rationale: Separates persistence (history) from UI affordances (jump targets). Avoids the confusing N−1 behavior where a user setting of N displayed only N−1 due to post-slice filtering.</w:t>
+      </w:r>
+    </w:p>
+    <w:p>
+      <w:r>
+        <w:t>Implications: UI rendering filters out active sheet and non-displayable sheets first, then slices to the user-configured count. Storage remains stable and future-proof for analytics/history views.</w:t>
+      </w:r>
+    </w:p>
+    <w:p>
+      <w:r>
+        <w:t>Revisit Conditions: If Recents should reflect manual Excel navigation or require multi-window state, revisit where history is collected and how active exclusion is defined.</w:t>
+      </w:r>
+    </w:p>
+    <w:p>
+      <w:r>
+        <w:t>Decision: Use a single shared constant MAX_RECENTS as the source of truth for both storage cap and Settings UI maximum.</w:t>
+      </w:r>
+    </w:p>
+    <w:p>
+      <w:r>
+        <w:t>Rationale: Prevents silent truncation and drift where UI allows N but storage only retains &lt;N. Reduces maintenance risk by avoiding duplicated constants.</w:t>
+      </w:r>
+    </w:p>
+    <w:p>
+      <w:r>
+        <w:t>Implications: Shared constants module imported by both dialog and storage layers; any change to MAX_RECENTS updates both automatically.</w:t>
+      </w:r>
+    </w:p>
+    <w:p>
+      <w:r>
+        <w:t>Revisit Conditions: If we intentionally want different limits for stored vs displayed recents, split into MAX_RECENTS_STORED and MAX_RECENTS_DISPLAY (still in the same shared constants module).</w:t>
       </w:r>
     </w:p>
     <w:sectPr>

</xml_diff>